<commit_message>
changes on Reka's draft
</commit_message>
<xml_diff>
--- a/figures/unsafe_safe.docx
+++ b/figures/unsafe_safe.docx
@@ -41,7 +41,15 @@
           <w:b/>
           <w:bCs/>
         </w:rPr>
-        <w:t>rated by at least 20</w:t>
+        <w:t>rated by at least 2</w:t>
+      </w:r>
+      <w:r>
+        <w:rPr>
+          <w:rFonts w:cstheme="minorHAnsi"/>
+          <w:b/>
+          <w:bCs/>
+        </w:rPr>
+        <w:t>5</w:t>
       </w:r>
       <w:r>
         <w:rPr>
@@ -68,14 +76,13 @@
       </w:pPr>
       <w:r>
         <w:rPr>
-          <w:rFonts w:cstheme="minorHAnsi"/>
           <w:noProof/>
         </w:rPr>
         <w:drawing>
-          <wp:inline distT="0" distB="0" distL="0" distR="0">
-            <wp:extent cx="5731510" cy="2679065"/>
-            <wp:effectExtent l="0" t="0" r="2540" b="6985"/>
-            <wp:docPr id="1" name="Picture 1"/>
+          <wp:inline distT="0" distB="0" distL="0" distR="0" wp14:anchorId="79851E8F" wp14:editId="6DFD2D35">
+            <wp:extent cx="5731510" cy="2676525"/>
+            <wp:effectExtent l="0" t="0" r="2540" b="9525"/>
+            <wp:docPr id="3" name="Picture 3"/>
             <wp:cNvGraphicFramePr>
               <a:graphicFrameLocks xmlns:a="http://schemas.openxmlformats.org/drawingml/2006/main" noChangeAspect="1"/>
             </wp:cNvGraphicFramePr>
@@ -83,8 +90,10 @@
               <a:graphicData uri="http://schemas.openxmlformats.org/drawingml/2006/picture">
                 <pic:pic xmlns:pic="http://schemas.openxmlformats.org/drawingml/2006/picture">
                   <pic:nvPicPr>
-                    <pic:cNvPr id="1" name="unsafe2.JPG"/>
-                    <pic:cNvPicPr/>
+                    <pic:cNvPr id="0" name="Picture 1"/>
+                    <pic:cNvPicPr>
+                      <a:picLocks noChangeAspect="1" noChangeArrowheads="1"/>
+                    </pic:cNvPicPr>
                   </pic:nvPicPr>
                   <pic:blipFill>
                     <a:blip r:embed="rId4" cstate="print">
@@ -94,18 +103,23 @@
                         </a:ext>
                       </a:extLst>
                     </a:blip>
+                    <a:srcRect/>
                     <a:stretch>
                       <a:fillRect/>
                     </a:stretch>
                   </pic:blipFill>
-                  <pic:spPr>
+                  <pic:spPr bwMode="auto">
                     <a:xfrm>
                       <a:off x="0" y="0"/>
-                      <a:ext cx="5731510" cy="2679065"/>
+                      <a:ext cx="5731510" cy="2676525"/>
                     </a:xfrm>
                     <a:prstGeom prst="rect">
                       <a:avLst/>
                     </a:prstGeom>
+                    <a:noFill/>
+                    <a:ln>
+                      <a:noFill/>
+                    </a:ln>
                   </pic:spPr>
                 </pic:pic>
               </a:graphicData>
@@ -129,71 +143,23 @@
           <w:b/>
           <w:bCs/>
         </w:rPr>
-        <w:t>S</w:t>
-      </w:r>
-      <w:r>
-        <w:rPr>
-          <w:rFonts w:cstheme="minorHAnsi"/>
-          <w:b/>
-          <w:bCs/>
-        </w:rPr>
-        <w:t>afe</w:t>
-      </w:r>
-      <w:r>
-        <w:rPr>
-          <w:rFonts w:cstheme="minorHAnsi"/>
-          <w:b/>
-          <w:bCs/>
-        </w:rPr>
-        <w:t>st</w:t>
-      </w:r>
-      <w:r>
-        <w:rPr>
-          <w:rFonts w:cstheme="minorHAnsi"/>
-          <w:b/>
-          <w:bCs/>
-        </w:rPr>
-        <w:t xml:space="preserve"> place among </w:t>
-      </w:r>
-      <w:r>
-        <w:rPr>
-          <w:rFonts w:cstheme="minorHAnsi"/>
-          <w:b/>
-          <w:bCs/>
-        </w:rPr>
-        <w:t xml:space="preserve">Atlanta </w:t>
-      </w:r>
-      <w:r>
-        <w:rPr>
-          <w:rFonts w:cstheme="minorHAnsi"/>
-          <w:b/>
-          <w:bCs/>
-        </w:rPr>
-        <w:t xml:space="preserve">places </w:t>
-      </w:r>
-      <w:r>
-        <w:rPr>
-          <w:rFonts w:cstheme="minorHAnsi"/>
-          <w:b/>
-          <w:bCs/>
-        </w:rPr>
-        <w:t>rated by at least 20</w:t>
-      </w:r>
-      <w:r>
-        <w:rPr>
-          <w:rFonts w:cstheme="minorHAnsi"/>
-          <w:b/>
-          <w:bCs/>
-        </w:rPr>
-        <w:t xml:space="preserve"> Place Pulse </w:t>
-      </w:r>
-      <w:r>
-        <w:rPr>
-          <w:rFonts w:cstheme="minorHAnsi"/>
-          <w:b/>
-          <w:bCs/>
-        </w:rPr>
-        <w:t>users</w:t>
+        <w:t>Safest place among Atlanta places rated by at least 2</w:t>
+      </w:r>
+      <w:r>
+        <w:rPr>
+          <w:rFonts w:cstheme="minorHAnsi"/>
+          <w:b/>
+          <w:bCs/>
+        </w:rPr>
+        <w:t>5</w:t>
+      </w:r>
+      <w:r>
+        <w:rPr>
+          <w:rFonts w:cstheme="minorHAnsi"/>
+          <w:b/>
+          <w:bCs/>
+        </w:rPr>
+        <w:t xml:space="preserve"> Place Pulse users</w:t>
       </w:r>
     </w:p>
     <w:p>
@@ -207,16 +173,13 @@
       </w:pPr>
       <w:r>
         <w:rPr>
-          <w:rFonts w:cstheme="minorHAnsi"/>
-          <w:b/>
-          <w:bCs/>
           <w:noProof/>
         </w:rPr>
         <w:drawing>
-          <wp:inline distT="0" distB="0" distL="0" distR="0">
-            <wp:extent cx="5731510" cy="2680970"/>
-            <wp:effectExtent l="0" t="0" r="2540" b="5080"/>
-            <wp:docPr id="2" name="Picture 2"/>
+          <wp:inline distT="0" distB="0" distL="0" distR="0" wp14:anchorId="2E39EFE7" wp14:editId="1B9F488A">
+            <wp:extent cx="5731510" cy="2677160"/>
+            <wp:effectExtent l="0" t="0" r="2540" b="8890"/>
+            <wp:docPr id="4" name="Picture 4"/>
             <wp:cNvGraphicFramePr>
               <a:graphicFrameLocks xmlns:a="http://schemas.openxmlformats.org/drawingml/2006/main" noChangeAspect="1"/>
             </wp:cNvGraphicFramePr>
@@ -224,8 +187,10 @@
               <a:graphicData uri="http://schemas.openxmlformats.org/drawingml/2006/picture">
                 <pic:pic xmlns:pic="http://schemas.openxmlformats.org/drawingml/2006/picture">
                   <pic:nvPicPr>
-                    <pic:cNvPr id="2" name="safe2.JPG"/>
-                    <pic:cNvPicPr/>
+                    <pic:cNvPr id="0" name="Picture 3"/>
+                    <pic:cNvPicPr>
+                      <a:picLocks noChangeAspect="1" noChangeArrowheads="1"/>
+                    </pic:cNvPicPr>
                   </pic:nvPicPr>
                   <pic:blipFill>
                     <a:blip r:embed="rId5" cstate="print">
@@ -235,18 +200,23 @@
                         </a:ext>
                       </a:extLst>
                     </a:blip>
+                    <a:srcRect/>
                     <a:stretch>
                       <a:fillRect/>
                     </a:stretch>
                   </pic:blipFill>
-                  <pic:spPr>
+                  <pic:spPr bwMode="auto">
                     <a:xfrm>
                       <a:off x="0" y="0"/>
-                      <a:ext cx="5731510" cy="2680970"/>
+                      <a:ext cx="5731510" cy="2677160"/>
                     </a:xfrm>
                     <a:prstGeom prst="rect">
                       <a:avLst/>
                     </a:prstGeom>
+                    <a:noFill/>
+                    <a:ln>
+                      <a:noFill/>
+                    </a:ln>
                   </pic:spPr>
                 </pic:pic>
               </a:graphicData>
@@ -294,8 +264,6 @@
           <w:bCs/>
         </w:rPr>
       </w:pPr>
-      <w:bookmarkStart w:id="0" w:name="_GoBack"/>
-      <w:bookmarkEnd w:id="0"/>
     </w:p>
     <w:p>
       <w:pPr>
@@ -303,6 +271,15 @@
           <w:rFonts w:cstheme="minorHAnsi"/>
         </w:rPr>
       </w:pPr>
+    </w:p>
+    <w:p>
+      <w:pPr>
+        <w:rPr>
+          <w:rFonts w:cstheme="minorHAnsi"/>
+        </w:rPr>
+      </w:pPr>
+      <w:bookmarkStart w:id="0" w:name="_GoBack"/>
+      <w:bookmarkEnd w:id="0"/>
     </w:p>
     <w:sectPr>
       <w:pgSz w:w="11906" w:h="16838"/>

</xml_diff>